<commit_message>
relatorio + imgs (falta apenas o cap 3)
</commit_message>
<xml_diff>
--- a/Entrega Final/PLOG_TP1_RI_Corrida_de_Reis_2.docx
+++ b/Entrega Final/PLOG_TP1_RI_Corrida_de_Reis_2.docx
@@ -781,7 +781,7 @@
       </w:pPr>
       <w:bookmarkStart w:id="0" w:name="_Toc498092318"/>
       <w:bookmarkStart w:id="1" w:name="_Toc498184262"/>
-      <w:bookmarkStart w:id="2" w:name="_Toc498266619"/>
+      <w:bookmarkStart w:id="2" w:name="_Toc498280564"/>
       <w:r>
         <w:lastRenderedPageBreak/>
         <w:t>Resumo</w:t>
@@ -1007,6 +1007,7 @@
           <w:pPr>
             <w:pStyle w:val="ndice1"/>
             <w:tabs>
+              <w:tab w:val="left" w:pos="440"/>
               <w:tab w:val="right" w:leader="dot" w:pos="8488"/>
             </w:tabs>
             <w:rPr>
@@ -1016,13 +1017,29 @@
               <w:noProof/>
             </w:rPr>
           </w:pPr>
-          <w:hyperlink w:anchor="_Toc498266619" w:history="1">
+          <w:hyperlink w:anchor="_Toc498280565" w:history="1">
             <w:r>
               <w:rPr>
                 <w:rStyle w:val="Hiperligao"/>
                 <w:noProof/>
               </w:rPr>
-              <w:t>Resumo</w:t>
+              <w:t>1</w:t>
+            </w:r>
+            <w:r>
+              <w:rPr>
+                <w:rFonts w:eastAsiaTheme="minorEastAsia" w:cstheme="minorBidi"/>
+                <w:b w:val="0"/>
+                <w:bCs w:val="0"/>
+                <w:noProof/>
+              </w:rPr>
+              <w:tab/>
+            </w:r>
+            <w:r>
+              <w:rPr>
+                <w:rStyle w:val="Hiperligao"/>
+                <w:noProof/>
+              </w:rPr>
+              <w:t>Introdução</w:t>
             </w:r>
             <w:r>
               <w:rPr>
@@ -1043,7 +1060,7 @@
                 <w:noProof/>
                 <w:webHidden/>
               </w:rPr>
-              <w:instrText xml:space="preserve"> PAGEREF _Toc498266619 \h </w:instrText>
+              <w:instrText xml:space="preserve"> PAGEREF _Toc498280565 \h </w:instrText>
             </w:r>
             <w:r>
               <w:rPr>
@@ -1063,7 +1080,7 @@
                 <w:noProof/>
                 <w:webHidden/>
               </w:rPr>
-              <w:t>2</w:t>
+              <w:t>5</w:t>
             </w:r>
             <w:r>
               <w:rPr>
@@ -1088,13 +1105,13 @@
               <w:noProof/>
             </w:rPr>
           </w:pPr>
-          <w:hyperlink w:anchor="_Toc498266620" w:history="1">
+          <w:hyperlink w:anchor="_Toc498280566" w:history="1">
             <w:r>
               <w:rPr>
                 <w:rStyle w:val="Hiperligao"/>
                 <w:noProof/>
               </w:rPr>
-              <w:t>1</w:t>
+              <w:t>2</w:t>
             </w:r>
             <w:r>
               <w:rPr>
@@ -1110,7 +1127,7 @@
                 <w:rStyle w:val="Hiperligao"/>
                 <w:noProof/>
               </w:rPr>
-              <w:t>Introdução</w:t>
+              <w:t>O jogo “Corrida de Reis”</w:t>
             </w:r>
             <w:r>
               <w:rPr>
@@ -1131,95 +1148,7 @@
                 <w:noProof/>
                 <w:webHidden/>
               </w:rPr>
-              <w:instrText xml:space="preserve"> PAGEREF _Toc498266620 \h </w:instrText>
-            </w:r>
-            <w:r>
-              <w:rPr>
-                <w:noProof/>
-                <w:webHidden/>
-              </w:rPr>
-            </w:r>
-            <w:r>
-              <w:rPr>
-                <w:noProof/>
-                <w:webHidden/>
-              </w:rPr>
-              <w:fldChar w:fldCharType="separate"/>
-            </w:r>
-            <w:r>
-              <w:rPr>
-                <w:noProof/>
-                <w:webHidden/>
-              </w:rPr>
-              <w:t>5</w:t>
-            </w:r>
-            <w:r>
-              <w:rPr>
-                <w:noProof/>
-                <w:webHidden/>
-              </w:rPr>
-              <w:fldChar w:fldCharType="end"/>
-            </w:r>
-          </w:hyperlink>
-        </w:p>
-        <w:p>
-          <w:pPr>
-            <w:pStyle w:val="ndice1"/>
-            <w:tabs>
-              <w:tab w:val="left" w:pos="440"/>
-              <w:tab w:val="right" w:leader="dot" w:pos="8488"/>
-            </w:tabs>
-            <w:rPr>
-              <w:rFonts w:eastAsiaTheme="minorEastAsia" w:cstheme="minorBidi"/>
-              <w:b w:val="0"/>
-              <w:bCs w:val="0"/>
-              <w:noProof/>
-            </w:rPr>
-          </w:pPr>
-          <w:hyperlink w:anchor="_Toc498266621" w:history="1">
-            <w:r>
-              <w:rPr>
-                <w:rStyle w:val="Hiperligao"/>
-                <w:noProof/>
-              </w:rPr>
-              <w:t>2</w:t>
-            </w:r>
-            <w:r>
-              <w:rPr>
-                <w:rFonts w:eastAsiaTheme="minorEastAsia" w:cstheme="minorBidi"/>
-                <w:b w:val="0"/>
-                <w:bCs w:val="0"/>
-                <w:noProof/>
-              </w:rPr>
-              <w:tab/>
-            </w:r>
-            <w:r>
-              <w:rPr>
-                <w:rStyle w:val="Hiperligao"/>
-                <w:noProof/>
-              </w:rPr>
-              <w:t>O jogo “Corrida de Reis”</w:t>
-            </w:r>
-            <w:r>
-              <w:rPr>
-                <w:noProof/>
-                <w:webHidden/>
-              </w:rPr>
-              <w:tab/>
-            </w:r>
-            <w:r>
-              <w:rPr>
-                <w:noProof/>
-                <w:webHidden/>
-              </w:rPr>
-              <w:fldChar w:fldCharType="begin"/>
-            </w:r>
-            <w:r>
-              <w:rPr>
-                <w:noProof/>
-                <w:webHidden/>
-              </w:rPr>
-              <w:instrText xml:space="preserve"> PAGEREF _Toc498266621 \h </w:instrText>
+              <w:instrText xml:space="preserve"> PAGEREF _Toc498280566 \h </w:instrText>
             </w:r>
             <w:r>
               <w:rPr>
@@ -1266,7 +1195,7 @@
               <w:szCs w:val="24"/>
             </w:rPr>
           </w:pPr>
-          <w:hyperlink w:anchor="_Toc498266622" w:history="1">
+          <w:hyperlink w:anchor="_Toc498280567" w:history="1">
             <w:r>
               <w:rPr>
                 <w:rStyle w:val="Hiperligao"/>
@@ -1311,7 +1240,7 @@
                 <w:noProof/>
                 <w:webHidden/>
               </w:rPr>
-              <w:instrText xml:space="preserve"> PAGEREF _Toc498266622 \h </w:instrText>
+              <w:instrText xml:space="preserve"> PAGEREF _Toc498280567 \h </w:instrText>
             </w:r>
             <w:r>
               <w:rPr>
@@ -1356,7 +1285,7 @@
               <w:noProof/>
             </w:rPr>
           </w:pPr>
-          <w:hyperlink w:anchor="_Toc498266623" w:history="1">
+          <w:hyperlink w:anchor="_Toc498280568" w:history="1">
             <w:r>
               <w:rPr>
                 <w:rStyle w:val="Hiperligao"/>
@@ -1399,7 +1328,7 @@
                 <w:noProof/>
                 <w:webHidden/>
               </w:rPr>
-              <w:instrText xml:space="preserve"> PAGEREF _Toc498266623 \h </w:instrText>
+              <w:instrText xml:space="preserve"> PAGEREF _Toc498280568 \h </w:instrText>
             </w:r>
             <w:r>
               <w:rPr>
@@ -1446,7 +1375,7 @@
               <w:szCs w:val="24"/>
             </w:rPr>
           </w:pPr>
-          <w:hyperlink w:anchor="_Toc498266624" w:history="1">
+          <w:hyperlink w:anchor="_Toc498280569" w:history="1">
             <w:r>
               <w:rPr>
                 <w:rStyle w:val="Hiperligao"/>
@@ -1491,7 +1420,7 @@
                 <w:noProof/>
                 <w:webHidden/>
               </w:rPr>
-              <w:instrText xml:space="preserve"> PAGEREF _Toc498266624 \h </w:instrText>
+              <w:instrText xml:space="preserve"> PAGEREF _Toc498280569 \h </w:instrText>
             </w:r>
             <w:r>
               <w:rPr>
@@ -1538,7 +1467,7 @@
               <w:szCs w:val="24"/>
             </w:rPr>
           </w:pPr>
-          <w:hyperlink w:anchor="_Toc498266625" w:history="1">
+          <w:hyperlink w:anchor="_Toc498280570" w:history="1">
             <w:r>
               <w:rPr>
                 <w:rStyle w:val="Hiperligao"/>
@@ -1583,7 +1512,7 @@
                 <w:noProof/>
                 <w:webHidden/>
               </w:rPr>
-              <w:instrText xml:space="preserve"> PAGEREF _Toc498266625 \h </w:instrText>
+              <w:instrText xml:space="preserve"> PAGEREF _Toc498280570 \h </w:instrText>
             </w:r>
             <w:r>
               <w:rPr>
@@ -1628,7 +1557,7 @@
               <w:szCs w:val="24"/>
             </w:rPr>
           </w:pPr>
-          <w:hyperlink w:anchor="_Toc498266626" w:history="1">
+          <w:hyperlink w:anchor="_Toc498280571" w:history="1">
             <w:r>
               <w:rPr>
                 <w:rStyle w:val="Hiperligao"/>
@@ -1671,7 +1600,7 @@
                 <w:noProof/>
                 <w:webHidden/>
               </w:rPr>
-              <w:instrText xml:space="preserve"> PAGEREF _Toc498266626 \h </w:instrText>
+              <w:instrText xml:space="preserve"> PAGEREF _Toc498280571 \h </w:instrText>
             </w:r>
             <w:r>
               <w:rPr>
@@ -1716,7 +1645,7 @@
               <w:szCs w:val="24"/>
             </w:rPr>
           </w:pPr>
-          <w:hyperlink w:anchor="_Toc498266627" w:history="1">
+          <w:hyperlink w:anchor="_Toc498280572" w:history="1">
             <w:r>
               <w:rPr>
                 <w:rStyle w:val="Hiperligao"/>
@@ -1759,7 +1688,7 @@
                 <w:noProof/>
                 <w:webHidden/>
               </w:rPr>
-              <w:instrText xml:space="preserve"> PAGEREF _Toc498266627 \h </w:instrText>
+              <w:instrText xml:space="preserve"> PAGEREF _Toc498280572 \h </w:instrText>
             </w:r>
             <w:r>
               <w:rPr>
@@ -1804,7 +1733,7 @@
               <w:szCs w:val="24"/>
             </w:rPr>
           </w:pPr>
-          <w:hyperlink w:anchor="_Toc498266628" w:history="1">
+          <w:hyperlink w:anchor="_Toc498280573" w:history="1">
             <w:r>
               <w:rPr>
                 <w:rStyle w:val="Hiperligao"/>
@@ -1849,7 +1778,7 @@
                 <w:noProof/>
                 <w:webHidden/>
               </w:rPr>
-              <w:instrText xml:space="preserve"> PAGEREF _Toc498266628 \h </w:instrText>
+              <w:instrText xml:space="preserve"> PAGEREF _Toc498280573 \h </w:instrText>
             </w:r>
             <w:r>
               <w:rPr>
@@ -1896,7 +1825,7 @@
               <w:szCs w:val="24"/>
             </w:rPr>
           </w:pPr>
-          <w:hyperlink w:anchor="_Toc498266629" w:history="1">
+          <w:hyperlink w:anchor="_Toc498280574" w:history="1">
             <w:r>
               <w:rPr>
                 <w:rStyle w:val="Hiperligao"/>
@@ -1941,7 +1870,7 @@
                 <w:noProof/>
                 <w:webHidden/>
               </w:rPr>
-              <w:instrText xml:space="preserve"> PAGEREF _Toc498266629 \h </w:instrText>
+              <w:instrText xml:space="preserve"> PAGEREF _Toc498280574 \h </w:instrText>
             </w:r>
             <w:r>
               <w:rPr>
@@ -1988,7 +1917,7 @@
               <w:szCs w:val="24"/>
             </w:rPr>
           </w:pPr>
-          <w:hyperlink w:anchor="_Toc498266630" w:history="1">
+          <w:hyperlink w:anchor="_Toc498280575" w:history="1">
             <w:r>
               <w:rPr>
                 <w:rStyle w:val="Hiperligao"/>
@@ -2033,7 +1962,7 @@
                 <w:noProof/>
                 <w:webHidden/>
               </w:rPr>
-              <w:instrText xml:space="preserve"> PAGEREF _Toc498266630 \h </w:instrText>
+              <w:instrText xml:space="preserve"> PAGEREF _Toc498280575 \h </w:instrText>
             </w:r>
             <w:r>
               <w:rPr>
@@ -2078,7 +2007,7 @@
               <w:noProof/>
             </w:rPr>
           </w:pPr>
-          <w:hyperlink w:anchor="_Toc498266631" w:history="1">
+          <w:hyperlink w:anchor="_Toc498280576" w:history="1">
             <w:r>
               <w:rPr>
                 <w:rStyle w:val="Hiperligao"/>
@@ -2121,7 +2050,7 @@
                 <w:noProof/>
                 <w:webHidden/>
               </w:rPr>
-              <w:instrText xml:space="preserve"> PAGEREF _Toc498266631 \h </w:instrText>
+              <w:instrText xml:space="preserve"> PAGEREF _Toc498280576 \h </w:instrText>
             </w:r>
             <w:r>
               <w:rPr>
@@ -2166,7 +2095,7 @@
               <w:noProof/>
             </w:rPr>
           </w:pPr>
-          <w:hyperlink w:anchor="_Toc498266632" w:history="1">
+          <w:hyperlink w:anchor="_Toc498280577" w:history="1">
             <w:r>
               <w:rPr>
                 <w:rStyle w:val="Hiperligao"/>
@@ -2209,7 +2138,7 @@
                 <w:noProof/>
                 <w:webHidden/>
               </w:rPr>
-              <w:instrText xml:space="preserve"> PAGEREF _Toc498266632 \h </w:instrText>
+              <w:instrText xml:space="preserve"> PAGEREF _Toc498280577 \h </w:instrText>
             </w:r>
             <w:r>
               <w:rPr>
@@ -2229,7 +2158,7 @@
                 <w:noProof/>
                 <w:webHidden/>
               </w:rPr>
-              <w:t>13</w:t>
+              <w:t>15</w:t>
             </w:r>
             <w:r>
               <w:rPr>
@@ -2254,7 +2183,7 @@
               <w:noProof/>
             </w:rPr>
           </w:pPr>
-          <w:hyperlink w:anchor="_Toc498266633" w:history="1">
+          <w:hyperlink w:anchor="_Toc498280578" w:history="1">
             <w:r>
               <w:rPr>
                 <w:rStyle w:val="Hiperligao"/>
@@ -2297,7 +2226,7 @@
                 <w:noProof/>
                 <w:webHidden/>
               </w:rPr>
-              <w:instrText xml:space="preserve"> PAGEREF _Toc498266633 \h </w:instrText>
+              <w:instrText xml:space="preserve"> PAGEREF _Toc498280578 \h </w:instrText>
             </w:r>
             <w:r>
               <w:rPr>
@@ -2317,7 +2246,7 @@
                 <w:noProof/>
                 <w:webHidden/>
               </w:rPr>
-              <w:t>13</w:t>
+              <w:t>16</w:t>
             </w:r>
             <w:r>
               <w:rPr>
@@ -2381,6 +2310,8 @@
         </w:rPr>
       </w:pPr>
     </w:p>
+    <w:bookmarkStart w:id="3" w:name="_GoBack"/>
+    <w:bookmarkEnd w:id="3"/>
     <w:p>
       <w:pPr>
         <w:pStyle w:val="ndicedeIlustraes"/>
@@ -2410,7 +2341,7 @@
         </w:rPr>
         <w:fldChar w:fldCharType="separate"/>
       </w:r>
-      <w:hyperlink w:anchor="_Toc498271407" w:history="1">
+      <w:hyperlink w:anchor="_Toc498280579" w:history="1">
         <w:r>
           <w:rPr>
             <w:rStyle w:val="Hiperligao"/>
@@ -2437,7 +2368,7 @@
             <w:noProof/>
             <w:webHidden/>
           </w:rPr>
-          <w:instrText xml:space="preserve"> PAGEREF _Toc498271407 \h </w:instrText>
+          <w:instrText xml:space="preserve"> PAGEREF _Toc498280579 \h </w:instrText>
         </w:r>
         <w:r>
           <w:rPr>
@@ -2479,7 +2410,7 @@
           <w:szCs w:val="24"/>
         </w:rPr>
       </w:pPr>
-      <w:hyperlink w:anchor="_Toc498271408" w:history="1">
+      <w:hyperlink w:anchor="_Toc498280580" w:history="1">
         <w:r>
           <w:rPr>
             <w:rStyle w:val="Hiperligao"/>
@@ -2506,7 +2437,7 @@
             <w:noProof/>
             <w:webHidden/>
           </w:rPr>
-          <w:instrText xml:space="preserve"> PAGEREF _Toc498271408 \h </w:instrText>
+          <w:instrText xml:space="preserve"> PAGEREF _Toc498280580 \h </w:instrText>
         </w:r>
         <w:r>
           <w:rPr>
@@ -2548,7 +2479,7 @@
           <w:szCs w:val="24"/>
         </w:rPr>
       </w:pPr>
-      <w:hyperlink w:anchor="_Toc498271409" w:history="1">
+      <w:hyperlink w:anchor="_Toc498280581" w:history="1">
         <w:r>
           <w:rPr>
             <w:rStyle w:val="Hiperligao"/>
@@ -2575,7 +2506,7 @@
             <w:noProof/>
             <w:webHidden/>
           </w:rPr>
-          <w:instrText xml:space="preserve"> PAGEREF _Toc498271409 \h </w:instrText>
+          <w:instrText xml:space="preserve"> PAGEREF _Toc498280581 \h </w:instrText>
         </w:r>
         <w:r>
           <w:rPr>
@@ -2617,7 +2548,7 @@
           <w:szCs w:val="24"/>
         </w:rPr>
       </w:pPr>
-      <w:hyperlink w:anchor="_Toc498271410" w:history="1">
+      <w:hyperlink w:anchor="_Toc498280582" w:history="1">
         <w:r>
           <w:rPr>
             <w:rStyle w:val="Hiperligao"/>
@@ -2644,7 +2575,7 @@
             <w:noProof/>
             <w:webHidden/>
           </w:rPr>
-          <w:instrText xml:space="preserve"> PAGEREF _Toc498271410 \h </w:instrText>
+          <w:instrText xml:space="preserve"> PAGEREF _Toc498280582 \h </w:instrText>
         </w:r>
         <w:r>
           <w:rPr>
@@ -2686,7 +2617,7 @@
           <w:szCs w:val="24"/>
         </w:rPr>
       </w:pPr>
-      <w:hyperlink w:anchor="_Toc498271411" w:history="1">
+      <w:hyperlink w:anchor="_Toc498280583" w:history="1">
         <w:r>
           <w:rPr>
             <w:rStyle w:val="Hiperligao"/>
@@ -2713,7 +2644,7 @@
             <w:noProof/>
             <w:webHidden/>
           </w:rPr>
-          <w:instrText xml:space="preserve"> PAGEREF _Toc498271411 \h </w:instrText>
+          <w:instrText xml:space="preserve"> PAGEREF _Toc498280583 \h </w:instrText>
         </w:r>
         <w:r>
           <w:rPr>
@@ -2755,7 +2686,7 @@
           <w:szCs w:val="24"/>
         </w:rPr>
       </w:pPr>
-      <w:hyperlink w:anchor="_Toc498271412" w:history="1">
+      <w:hyperlink w:anchor="_Toc498280584" w:history="1">
         <w:r>
           <w:rPr>
             <w:rStyle w:val="Hiperligao"/>
@@ -2782,7 +2713,7 @@
             <w:noProof/>
             <w:webHidden/>
           </w:rPr>
-          <w:instrText xml:space="preserve"> PAGEREF _Toc498271412 \h </w:instrText>
+          <w:instrText xml:space="preserve"> PAGEREF _Toc498280584 \h </w:instrText>
         </w:r>
         <w:r>
           <w:rPr>
@@ -2824,7 +2755,7 @@
           <w:szCs w:val="24"/>
         </w:rPr>
       </w:pPr>
-      <w:hyperlink w:anchor="_Toc498271413" w:history="1">
+      <w:hyperlink w:anchor="_Toc498280585" w:history="1">
         <w:r>
           <w:rPr>
             <w:rStyle w:val="Hiperligao"/>
@@ -2851,7 +2782,7 @@
             <w:noProof/>
             <w:webHidden/>
           </w:rPr>
-          <w:instrText xml:space="preserve"> PAGEREF _Toc498271413 \h </w:instrText>
+          <w:instrText xml:space="preserve"> PAGEREF _Toc498280585 \h </w:instrText>
         </w:r>
         <w:r>
           <w:rPr>
@@ -2893,7 +2824,7 @@
           <w:szCs w:val="24"/>
         </w:rPr>
       </w:pPr>
-      <w:hyperlink w:anchor="_Toc498271414" w:history="1">
+      <w:hyperlink w:anchor="_Toc498280586" w:history="1">
         <w:r>
           <w:rPr>
             <w:rStyle w:val="Hiperligao"/>
@@ -2920,7 +2851,7 @@
             <w:noProof/>
             <w:webHidden/>
           </w:rPr>
-          <w:instrText xml:space="preserve"> PAGEREF _Toc498271414 \h </w:instrText>
+          <w:instrText xml:space="preserve"> PAGEREF _Toc498280586 \h </w:instrText>
         </w:r>
         <w:r>
           <w:rPr>
@@ -2962,7 +2893,7 @@
           <w:szCs w:val="24"/>
         </w:rPr>
       </w:pPr>
-      <w:hyperlink w:anchor="_Toc498271415" w:history="1">
+      <w:hyperlink w:anchor="_Toc498280587" w:history="1">
         <w:r>
           <w:rPr>
             <w:rStyle w:val="Hiperligao"/>
@@ -2989,7 +2920,7 @@
             <w:noProof/>
             <w:webHidden/>
           </w:rPr>
-          <w:instrText xml:space="preserve"> PAGEREF _Toc498271415 \h </w:instrText>
+          <w:instrText xml:space="preserve"> PAGEREF _Toc498280587 \h </w:instrText>
         </w:r>
         <w:r>
           <w:rPr>
@@ -3031,7 +2962,7 @@
           <w:szCs w:val="24"/>
         </w:rPr>
       </w:pPr>
-      <w:hyperlink w:anchor="_Toc498271416" w:history="1">
+      <w:hyperlink w:anchor="_Toc498280588" w:history="1">
         <w:r>
           <w:rPr>
             <w:rStyle w:val="Hiperligao"/>
@@ -3058,7 +2989,7 @@
             <w:noProof/>
             <w:webHidden/>
           </w:rPr>
-          <w:instrText xml:space="preserve"> PAGEREF _Toc498271416 \h </w:instrText>
+          <w:instrText xml:space="preserve"> PAGEREF _Toc498280588 \h </w:instrText>
         </w:r>
         <w:r>
           <w:rPr>
@@ -3100,7 +3031,7 @@
           <w:szCs w:val="24"/>
         </w:rPr>
       </w:pPr>
-      <w:hyperlink w:anchor="_Toc498271417" w:history="1">
+      <w:hyperlink w:anchor="_Toc498280589" w:history="1">
         <w:r>
           <w:rPr>
             <w:rStyle w:val="Hiperligao"/>
@@ -3127,7 +3058,7 @@
             <w:noProof/>
             <w:webHidden/>
           </w:rPr>
-          <w:instrText xml:space="preserve"> PAGEREF _Toc498271417 \h </w:instrText>
+          <w:instrText xml:space="preserve"> PAGEREF _Toc498280589 \h </w:instrText>
         </w:r>
         <w:r>
           <w:rPr>
@@ -3169,7 +3100,7 @@
           <w:szCs w:val="24"/>
         </w:rPr>
       </w:pPr>
-      <w:hyperlink w:anchor="_Toc498271418" w:history="1">
+      <w:hyperlink w:anchor="_Toc498280590" w:history="1">
         <w:r>
           <w:rPr>
             <w:rStyle w:val="Hiperligao"/>
@@ -3196,7 +3127,7 @@
             <w:noProof/>
             <w:webHidden/>
           </w:rPr>
-          <w:instrText xml:space="preserve"> PAGEREF _Toc498271418 \h </w:instrText>
+          <w:instrText xml:space="preserve"> PAGEREF _Toc498280590 \h </w:instrText>
         </w:r>
         <w:r>
           <w:rPr>
@@ -3238,7 +3169,7 @@
           <w:szCs w:val="24"/>
         </w:rPr>
       </w:pPr>
-      <w:hyperlink w:anchor="_Toc498271419" w:history="1">
+      <w:hyperlink w:anchor="_Toc498280591" w:history="1">
         <w:r>
           <w:rPr>
             <w:rStyle w:val="Hiperligao"/>
@@ -3265,7 +3196,7 @@
             <w:noProof/>
             <w:webHidden/>
           </w:rPr>
-          <w:instrText xml:space="preserve"> PAGEREF _Toc498271419 \h </w:instrText>
+          <w:instrText xml:space="preserve"> PAGEREF _Toc498280591 \h </w:instrText>
         </w:r>
         <w:r>
           <w:rPr>
@@ -3307,13 +3238,13 @@
           <w:szCs w:val="24"/>
         </w:rPr>
       </w:pPr>
-      <w:hyperlink w:anchor="_Toc498271420" w:history="1">
+      <w:hyperlink w:anchor="_Toc498280592" w:history="1">
         <w:r>
           <w:rPr>
             <w:rStyle w:val="Hiperligao"/>
             <w:noProof/>
           </w:rPr>
-          <w:t>Figura 14 Modo de jogo Humano vs Humano (jogador branco)</w:t>
+          <w:t>Figura 14 Tabuleiro inicial de modo de jogo Humano vs Humano</w:t>
         </w:r>
         <w:r>
           <w:rPr>
@@ -3334,7 +3265,7 @@
             <w:noProof/>
             <w:webHidden/>
           </w:rPr>
-          <w:instrText xml:space="preserve"> PAGEREF _Toc498271420 \h </w:instrText>
+          <w:instrText xml:space="preserve"> PAGEREF _Toc498280592 \h </w:instrText>
         </w:r>
         <w:r>
           <w:rPr>
@@ -3376,13 +3307,13 @@
           <w:szCs w:val="24"/>
         </w:rPr>
       </w:pPr>
-      <w:hyperlink w:anchor="_Toc498271421" w:history="1">
+      <w:hyperlink w:anchor="_Toc498280593" w:history="1">
         <w:r>
           <w:rPr>
             <w:rStyle w:val="Hiperligao"/>
             <w:noProof/>
           </w:rPr>
-          <w:t>Figura 15 Modo de jogo Humano vs Humano e uma jogada (jogador preto)</w:t>
+          <w:t>Figura 15 Exemplo de modo de jogo Humano vs Humano</w:t>
         </w:r>
         <w:r>
           <w:rPr>
@@ -3403,7 +3334,7 @@
             <w:noProof/>
             <w:webHidden/>
           </w:rPr>
-          <w:instrText xml:space="preserve"> PAGEREF _Toc498271421 \h </w:instrText>
+          <w:instrText xml:space="preserve"> PAGEREF _Toc498280593 \h </w:instrText>
         </w:r>
         <w:r>
           <w:rPr>
@@ -3445,13 +3376,13 @@
           <w:szCs w:val="24"/>
         </w:rPr>
       </w:pPr>
-      <w:hyperlink w:anchor="_Toc498271422" w:history="1">
+      <w:hyperlink w:anchor="_Toc498280594" w:history="1">
         <w:r>
           <w:rPr>
             <w:rStyle w:val="Hiperligao"/>
             <w:noProof/>
           </w:rPr>
-          <w:t>Figura 16 Modo de jogo Computador vs Humano (Humano a jogar)</w:t>
+          <w:t>Figura 16 Exemplo de modo de jogo Computador vs Humano</w:t>
         </w:r>
         <w:r>
           <w:rPr>
@@ -3472,7 +3403,7 @@
             <w:noProof/>
             <w:webHidden/>
           </w:rPr>
-          <w:instrText xml:space="preserve"> PAGEREF _Toc498271422 \h </w:instrText>
+          <w:instrText xml:space="preserve"> PAGEREF _Toc498280594 \h </w:instrText>
         </w:r>
         <w:r>
           <w:rPr>
@@ -3514,13 +3445,13 @@
           <w:szCs w:val="24"/>
         </w:rPr>
       </w:pPr>
-      <w:hyperlink w:anchor="_Toc498271423" w:history="1">
+      <w:hyperlink w:anchor="_Toc498280595" w:history="1">
         <w:r>
           <w:rPr>
             <w:rStyle w:val="Hiperligao"/>
             <w:noProof/>
           </w:rPr>
-          <w:t>Figura 17 Modo de jogo Computador vs Humano (Computador a jogar)</w:t>
+          <w:t>Figura 17 Exemplo de modo de jogo Computador vs Computador</w:t>
         </w:r>
         <w:r>
           <w:rPr>
@@ -3541,7 +3472,7 @@
             <w:noProof/>
             <w:webHidden/>
           </w:rPr>
-          <w:instrText xml:space="preserve"> PAGEREF _Toc498271423 \h </w:instrText>
+          <w:instrText xml:space="preserve"> PAGEREF _Toc498280595 \h </w:instrText>
         </w:r>
         <w:r>
           <w:rPr>
@@ -3583,13 +3514,13 @@
           <w:szCs w:val="24"/>
         </w:rPr>
       </w:pPr>
-      <w:hyperlink w:anchor="_Toc498271424" w:history="1">
+      <w:hyperlink w:anchor="_Toc498280596" w:history="1">
         <w:r>
           <w:rPr>
             <w:rStyle w:val="Hiperligao"/>
             <w:noProof/>
           </w:rPr>
-          <w:t>Figura 18 Modo de jogo Computador vs Computador, 1ªjogada</w:t>
+          <w:t>Figura 18 Exemplo de escolha de nível</w:t>
         </w:r>
         <w:r>
           <w:rPr>
@@ -3610,7 +3541,7 @@
             <w:noProof/>
             <w:webHidden/>
           </w:rPr>
-          <w:instrText xml:space="preserve"> PAGEREF _Toc498271424 \h </w:instrText>
+          <w:instrText xml:space="preserve"> PAGEREF _Toc498280596 \h </w:instrText>
         </w:r>
         <w:r>
           <w:rPr>
@@ -3652,13 +3583,13 @@
           <w:szCs w:val="24"/>
         </w:rPr>
       </w:pPr>
-      <w:hyperlink w:anchor="_Toc498271425" w:history="1">
+      <w:hyperlink w:anchor="_Toc498280597" w:history="1">
         <w:r>
           <w:rPr>
             <w:rStyle w:val="Hiperligao"/>
             <w:noProof/>
           </w:rPr>
-          <w:t>Figura 19 Modo de jogo Computador vs Computador, 2ªjogada</w:t>
+          <w:t>Figura 19 Menu de fim de aplicação</w:t>
         </w:r>
         <w:r>
           <w:rPr>
@@ -3679,145 +3610,7 @@
             <w:noProof/>
             <w:webHidden/>
           </w:rPr>
-          <w:instrText xml:space="preserve"> PAGEREF _Toc498271425 \h </w:instrText>
-        </w:r>
-        <w:r>
-          <w:rPr>
-            <w:noProof/>
-            <w:webHidden/>
-          </w:rPr>
-        </w:r>
-        <w:r>
-          <w:rPr>
-            <w:noProof/>
-            <w:webHidden/>
-          </w:rPr>
-          <w:fldChar w:fldCharType="separate"/>
-        </w:r>
-        <w:r>
-          <w:rPr>
-            <w:noProof/>
-            <w:webHidden/>
-          </w:rPr>
-          <w:t>14</w:t>
-        </w:r>
-        <w:r>
-          <w:rPr>
-            <w:noProof/>
-            <w:webHidden/>
-          </w:rPr>
-          <w:fldChar w:fldCharType="end"/>
-        </w:r>
-      </w:hyperlink>
-    </w:p>
-    <w:p>
-      <w:pPr>
-        <w:pStyle w:val="ndicedeIlustraes"/>
-        <w:rPr>
-          <w:rFonts w:asciiTheme="minorHAnsi" w:eastAsiaTheme="minorEastAsia" w:hAnsiTheme="minorHAnsi" w:cstheme="minorBidi"/>
-          <w:bCs w:val="0"/>
-          <w:noProof/>
-          <w:sz w:val="24"/>
-          <w:szCs w:val="24"/>
-        </w:rPr>
-      </w:pPr>
-      <w:hyperlink w:anchor="_Toc498271426" w:history="1">
-        <w:r>
-          <w:rPr>
-            <w:rStyle w:val="Hiperligao"/>
-            <w:noProof/>
-          </w:rPr>
-          <w:t>Figura 20 Menu de escolha de níveis para o modo de jogo de 2ª e 3ª opção</w:t>
-        </w:r>
-        <w:r>
-          <w:rPr>
-            <w:noProof/>
-            <w:webHidden/>
-          </w:rPr>
-          <w:tab/>
-        </w:r>
-        <w:r>
-          <w:rPr>
-            <w:noProof/>
-            <w:webHidden/>
-          </w:rPr>
-          <w:fldChar w:fldCharType="begin"/>
-        </w:r>
-        <w:r>
-          <w:rPr>
-            <w:noProof/>
-            <w:webHidden/>
-          </w:rPr>
-          <w:instrText xml:space="preserve"> PAGEREF _Toc498271426 \h </w:instrText>
-        </w:r>
-        <w:r>
-          <w:rPr>
-            <w:noProof/>
-            <w:webHidden/>
-          </w:rPr>
-        </w:r>
-        <w:r>
-          <w:rPr>
-            <w:noProof/>
-            <w:webHidden/>
-          </w:rPr>
-          <w:fldChar w:fldCharType="separate"/>
-        </w:r>
-        <w:r>
-          <w:rPr>
-            <w:noProof/>
-            <w:webHidden/>
-          </w:rPr>
-          <w:t>14</w:t>
-        </w:r>
-        <w:r>
-          <w:rPr>
-            <w:noProof/>
-            <w:webHidden/>
-          </w:rPr>
-          <w:fldChar w:fldCharType="end"/>
-        </w:r>
-      </w:hyperlink>
-    </w:p>
-    <w:p>
-      <w:pPr>
-        <w:pStyle w:val="ndicedeIlustraes"/>
-        <w:rPr>
-          <w:rFonts w:asciiTheme="minorHAnsi" w:eastAsiaTheme="minorEastAsia" w:hAnsiTheme="minorHAnsi" w:cstheme="minorBidi"/>
-          <w:bCs w:val="0"/>
-          <w:noProof/>
-          <w:sz w:val="24"/>
-          <w:szCs w:val="24"/>
-        </w:rPr>
-      </w:pPr>
-      <w:hyperlink w:anchor="_Toc498271427" w:history="1">
-        <w:r>
-          <w:rPr>
-            <w:rStyle w:val="Hiperligao"/>
-            <w:noProof/>
-          </w:rPr>
-          <w:t>Figura 21 Menu de apoio ao jogo</w:t>
-        </w:r>
-        <w:r>
-          <w:rPr>
-            <w:noProof/>
-            <w:webHidden/>
-          </w:rPr>
-          <w:tab/>
-        </w:r>
-        <w:r>
-          <w:rPr>
-            <w:noProof/>
-            <w:webHidden/>
-          </w:rPr>
-          <w:fldChar w:fldCharType="begin"/>
-        </w:r>
-        <w:r>
-          <w:rPr>
-            <w:noProof/>
-            <w:webHidden/>
-          </w:rPr>
-          <w:instrText xml:space="preserve"> PAGEREF _Toc498271427 \h </w:instrText>
+          <w:instrText xml:space="preserve"> PAGEREF _Toc498280597 \h </w:instrText>
         </w:r>
         <w:r>
           <w:rPr>
@@ -3859,13 +3652,13 @@
           <w:szCs w:val="24"/>
         </w:rPr>
       </w:pPr>
-      <w:hyperlink w:anchor="_Toc498271428" w:history="1">
+      <w:hyperlink w:anchor="_Toc498280598" w:history="1">
         <w:r>
           <w:rPr>
             <w:rStyle w:val="Hiperligao"/>
             <w:noProof/>
           </w:rPr>
-          <w:t>Figura 22 Menu de fim de aplicação</w:t>
+          <w:t>Figura 20 Menu de apoio ao jogo</w:t>
         </w:r>
         <w:r>
           <w:rPr>
@@ -3886,7 +3679,7 @@
             <w:noProof/>
             <w:webHidden/>
           </w:rPr>
-          <w:instrText xml:space="preserve"> PAGEREF _Toc498271428 \h </w:instrText>
+          <w:instrText xml:space="preserve"> PAGEREF _Toc498280598 \h </w:instrText>
         </w:r>
         <w:r>
           <w:rPr>
@@ -3949,13 +3742,13 @@
       <w:pPr>
         <w:pStyle w:val="Cabealho1"/>
       </w:pPr>
-      <w:bookmarkStart w:id="3" w:name="_Toc498266620"/>
       <w:bookmarkStart w:id="4" w:name="_Toc495662470"/>
+      <w:bookmarkStart w:id="5" w:name="_Toc498280565"/>
       <w:r>
         <w:lastRenderedPageBreak/>
         <w:t>Introdução</w:t>
       </w:r>
-      <w:bookmarkEnd w:id="3"/>
+      <w:bookmarkEnd w:id="5"/>
     </w:p>
     <w:p>
       <w:r>
@@ -4070,7 +3863,7 @@
       <w:pPr>
         <w:pStyle w:val="Cabealho1"/>
       </w:pPr>
-      <w:bookmarkStart w:id="5" w:name="_Toc498266621"/>
+      <w:bookmarkStart w:id="6" w:name="_Toc498280566"/>
       <w:r>
         <w:t xml:space="preserve">O jogo </w:t>
       </w:r>
@@ -4084,7 +3877,7 @@
       <w:r>
         <w:t>”</w:t>
       </w:r>
-      <w:bookmarkEnd w:id="5"/>
+      <w:bookmarkEnd w:id="6"/>
     </w:p>
     <w:p>
       <w:r>
@@ -4550,15 +4343,15 @@
       <w:pPr>
         <w:pStyle w:val="Cabealho2"/>
       </w:pPr>
-      <w:bookmarkStart w:id="6" w:name="_Toc495239850"/>
-      <w:bookmarkStart w:id="7" w:name="_Toc495662471"/>
-      <w:bookmarkStart w:id="8" w:name="_Toc498266622"/>
+      <w:bookmarkStart w:id="7" w:name="_Toc495239850"/>
+      <w:bookmarkStart w:id="8" w:name="_Toc495662471"/>
+      <w:bookmarkStart w:id="9" w:name="_Toc498280567"/>
       <w:r>
         <w:t>Imagens do Jogo Corrida do Reis</w:t>
       </w:r>
-      <w:bookmarkEnd w:id="6"/>
       <w:bookmarkEnd w:id="7"/>
       <w:bookmarkEnd w:id="8"/>
+      <w:bookmarkEnd w:id="9"/>
     </w:p>
     <w:p>
       <w:r>
@@ -4668,7 +4461,7 @@
             <w:pPr>
               <w:pStyle w:val="Legenda"/>
             </w:pPr>
-            <w:bookmarkStart w:id="9" w:name="_Toc498271407"/>
+            <w:bookmarkStart w:id="10" w:name="_Toc498280579"/>
             <w:r>
               <w:t xml:space="preserve">Figura </w:t>
             </w:r>
@@ -4683,7 +4476,7 @@
             <w:r>
               <w:t>: Estado inicial do tabuleiro</w:t>
             </w:r>
-            <w:bookmarkEnd w:id="9"/>
+            <w:bookmarkEnd w:id="10"/>
           </w:p>
           <w:p>
             <w:pPr>
@@ -4793,7 +4586,7 @@
             <w:pPr>
               <w:pStyle w:val="Legenda"/>
             </w:pPr>
-            <w:bookmarkStart w:id="10" w:name="_Toc498271408"/>
+            <w:bookmarkStart w:id="11" w:name="_Toc498280580"/>
             <w:r>
               <w:t xml:space="preserve">Figura </w:t>
             </w:r>
@@ -4813,7 +4606,7 @@
             <w:r>
               <w:t xml:space="preserve"> jogadas do cavalo</w:t>
             </w:r>
-            <w:bookmarkEnd w:id="10"/>
+            <w:bookmarkEnd w:id="11"/>
           </w:p>
           <w:p>
             <w:pPr>
@@ -4929,7 +4722,7 @@
             <w:pPr>
               <w:pStyle w:val="Legenda"/>
             </w:pPr>
-            <w:bookmarkStart w:id="11" w:name="_Toc498271409"/>
+            <w:bookmarkStart w:id="12" w:name="_Toc498280581"/>
             <w:r>
               <w:t xml:space="preserve">Figura </w:t>
             </w:r>
@@ -4949,7 +4742,7 @@
             <w:r>
               <w:t xml:space="preserve"> jogadas do bispo</w:t>
             </w:r>
-            <w:bookmarkEnd w:id="11"/>
+            <w:bookmarkEnd w:id="12"/>
           </w:p>
           <w:p>
             <w:pPr>
@@ -5059,7 +4852,7 @@
             <w:pPr>
               <w:pStyle w:val="Legenda"/>
             </w:pPr>
-            <w:bookmarkStart w:id="12" w:name="_Toc498271410"/>
+            <w:bookmarkStart w:id="13" w:name="_Toc498280582"/>
             <w:r>
               <w:t xml:space="preserve">Figura </w:t>
             </w:r>
@@ -5079,7 +4872,7 @@
             <w:r>
               <w:t xml:space="preserve"> jogadas da torre</w:t>
             </w:r>
-            <w:bookmarkEnd w:id="12"/>
+            <w:bookmarkEnd w:id="13"/>
           </w:p>
           <w:p>
             <w:pPr>
@@ -5194,7 +4987,7 @@
             <w:pPr>
               <w:pStyle w:val="Legenda"/>
             </w:pPr>
-            <w:bookmarkStart w:id="13" w:name="_Toc498271411"/>
+            <w:bookmarkStart w:id="14" w:name="_Toc498280583"/>
             <w:r>
               <w:t xml:space="preserve">Figura </w:t>
             </w:r>
@@ -5214,7 +5007,7 @@
             <w:r>
               <w:t xml:space="preserve"> jogadas da rainha</w:t>
             </w:r>
-            <w:bookmarkEnd w:id="13"/>
+            <w:bookmarkEnd w:id="14"/>
           </w:p>
           <w:p>
             <w:pPr>
@@ -5324,7 +5117,7 @@
             <w:pPr>
               <w:pStyle w:val="Legenda"/>
             </w:pPr>
-            <w:bookmarkStart w:id="14" w:name="_Toc498271412"/>
+            <w:bookmarkStart w:id="15" w:name="_Toc498280584"/>
             <w:r>
               <w:t xml:space="preserve">Figura </w:t>
             </w:r>
@@ -5344,7 +5137,7 @@
             <w:r>
               <w:t xml:space="preserve"> jogadas do rei</w:t>
             </w:r>
-            <w:bookmarkEnd w:id="14"/>
+            <w:bookmarkEnd w:id="15"/>
           </w:p>
           <w:p>
             <w:pPr>
@@ -5462,7 +5255,7 @@
             <w:pPr>
               <w:pStyle w:val="Legenda"/>
             </w:pPr>
-            <w:bookmarkStart w:id="15" w:name="_Toc498271413"/>
+            <w:bookmarkStart w:id="16" w:name="_Toc498280585"/>
             <w:r>
               <w:t xml:space="preserve">Figura </w:t>
             </w:r>
@@ -5477,7 +5270,7 @@
             <w:r>
               <w:t>: Jogo ganho pelas peças pretas</w:t>
             </w:r>
-            <w:bookmarkEnd w:id="15"/>
+            <w:bookmarkEnd w:id="16"/>
           </w:p>
           <w:p>
             <w:pPr>
@@ -5593,7 +5386,7 @@
             <w:pPr>
               <w:pStyle w:val="Legenda"/>
             </w:pPr>
-            <w:bookmarkStart w:id="16" w:name="_Toc498271414"/>
+            <w:bookmarkStart w:id="17" w:name="_Toc498280586"/>
             <w:r>
               <w:t xml:space="preserve">Figura </w:t>
             </w:r>
@@ -5608,7 +5401,7 @@
             <w:r>
               <w:t>: Jogo ganho pelas peças brancas</w:t>
             </w:r>
-            <w:bookmarkEnd w:id="16"/>
+            <w:bookmarkEnd w:id="17"/>
           </w:p>
           <w:p>
             <w:pPr>
@@ -5730,7 +5523,7 @@
             <w:pPr>
               <w:pStyle w:val="Legenda"/>
             </w:pPr>
-            <w:bookmarkStart w:id="17" w:name="_Toc498271415"/>
+            <w:bookmarkStart w:id="18" w:name="_Toc498280587"/>
             <w:r>
               <w:t xml:space="preserve">Figura </w:t>
             </w:r>
@@ -5745,7 +5538,7 @@
             <w:r>
               <w:t>: Jogo que irá acabar empatado</w:t>
             </w:r>
-            <w:bookmarkEnd w:id="17"/>
+            <w:bookmarkEnd w:id="18"/>
           </w:p>
           <w:p>
             <w:pPr>
@@ -5819,11 +5612,11 @@
       <w:pPr>
         <w:pStyle w:val="Cabealho1"/>
       </w:pPr>
-      <w:bookmarkStart w:id="18" w:name="_Toc498266623"/>
+      <w:bookmarkStart w:id="19" w:name="_Toc498280568"/>
       <w:r>
         <w:t>Lógica de jogo</w:t>
       </w:r>
-      <w:bookmarkEnd w:id="18"/>
+      <w:bookmarkEnd w:id="19"/>
     </w:p>
     <w:p>
       <w:pPr>
@@ -5981,13 +5774,13 @@
       <w:pPr>
         <w:pStyle w:val="Cabealho2"/>
       </w:pPr>
-      <w:bookmarkStart w:id="19" w:name="_Toc495662473"/>
-      <w:bookmarkStart w:id="20" w:name="_Toc498266624"/>
+      <w:bookmarkStart w:id="20" w:name="_Toc495662473"/>
+      <w:bookmarkStart w:id="21" w:name="_Toc498280569"/>
       <w:r>
         <w:t>Representação do estado do jogo</w:t>
       </w:r>
-      <w:bookmarkEnd w:id="19"/>
       <w:bookmarkEnd w:id="20"/>
+      <w:bookmarkEnd w:id="21"/>
     </w:p>
     <w:p>
       <w:r>
@@ -6235,11 +6028,11 @@
       <w:pPr>
         <w:pStyle w:val="Cabealho2"/>
       </w:pPr>
-      <w:bookmarkStart w:id="21" w:name="_Toc498266625"/>
+      <w:bookmarkStart w:id="22" w:name="_Toc498280570"/>
       <w:r>
         <w:t>Visualização do tabuleiro</w:t>
       </w:r>
-      <w:bookmarkEnd w:id="21"/>
+      <w:bookmarkEnd w:id="22"/>
     </w:p>
     <w:p>
       <w:pPr>
@@ -6270,8 +6063,8 @@
       <w:pPr>
         <w:pStyle w:val="Cabealho3"/>
       </w:pPr>
-      <w:bookmarkStart w:id="22" w:name="_Toc495662474"/>
-      <w:bookmarkStart w:id="23" w:name="_Toc498266626"/>
+      <w:bookmarkStart w:id="23" w:name="_Toc495662474"/>
+      <w:bookmarkStart w:id="24" w:name="_Toc498280571"/>
       <w:r>
         <w:t xml:space="preserve">Lista representativa </w:t>
       </w:r>
@@ -6284,8 +6077,8 @@
       <w:r>
         <w:t>al do jogo</w:t>
       </w:r>
-      <w:bookmarkEnd w:id="22"/>
       <w:bookmarkEnd w:id="23"/>
+      <w:bookmarkEnd w:id="24"/>
     </w:p>
     <w:p>
       <w:r>
@@ -7318,18 +7111,18 @@
         <w:pStyle w:val="Legenda"/>
         <w:jc w:val="left"/>
       </w:pPr>
-      <w:bookmarkStart w:id="24" w:name="_Ref495321564"/>
-      <w:bookmarkStart w:id="25" w:name="_Ref495411755"/>
+      <w:bookmarkStart w:id="25" w:name="_Ref495321564"/>
+      <w:bookmarkStart w:id="26" w:name="_Ref495411755"/>
     </w:p>
     <w:p>
       <w:pPr>
         <w:pStyle w:val="Legenda"/>
         <w:jc w:val="left"/>
       </w:pPr>
-      <w:bookmarkStart w:id="26" w:name="_Ref495789018"/>
-      <w:bookmarkStart w:id="27" w:name="_Toc498271416"/>
-      <w:bookmarkEnd w:id="24"/>
+      <w:bookmarkStart w:id="27" w:name="_Ref495789018"/>
+      <w:bookmarkStart w:id="28" w:name="_Toc498280588"/>
       <w:bookmarkEnd w:id="25"/>
+      <w:bookmarkEnd w:id="26"/>
       <w:r>
         <w:t xml:space="preserve">Figura </w:t>
       </w:r>
@@ -7341,30 +7134,30 @@
           <w:t>10</w:t>
         </w:r>
       </w:fldSimple>
-      <w:bookmarkEnd w:id="26"/>
+      <w:bookmarkEnd w:id="27"/>
       <w:r>
         <w:t xml:space="preserve">: </w:t>
       </w:r>
       <w:r>
         <w:t>Estado inicial do tabuleiro apresentado na consola</w:t>
       </w:r>
-      <w:bookmarkEnd w:id="27"/>
+      <w:bookmarkEnd w:id="28"/>
     </w:p>
     <w:p/>
     <w:p>
       <w:pPr>
         <w:pStyle w:val="Cabealho3"/>
       </w:pPr>
-      <w:bookmarkStart w:id="28" w:name="_Toc495662475"/>
-      <w:bookmarkStart w:id="29" w:name="_Toc498266627"/>
+      <w:bookmarkStart w:id="29" w:name="_Toc495662475"/>
+      <w:bookmarkStart w:id="30" w:name="_Toc498280572"/>
       <w:r>
         <w:t xml:space="preserve">Lista representativa </w:t>
       </w:r>
       <w:r>
         <w:t>de um possível estado intermédio do jogo</w:t>
       </w:r>
-      <w:bookmarkEnd w:id="28"/>
       <w:bookmarkEnd w:id="29"/>
+      <w:bookmarkEnd w:id="30"/>
     </w:p>
     <w:p>
       <w:pPr>
@@ -7447,7 +7240,7 @@
           <w:szCs w:val="21"/>
         </w:rPr>
       </w:pPr>
-      <w:bookmarkStart w:id="30" w:name="_Ref495321590"/>
+      <w:bookmarkStart w:id="31" w:name="_Ref495321590"/>
     </w:p>
     <w:p>
       <w:pPr>
@@ -9561,8 +9354,8 @@
         <w:pStyle w:val="Legenda"/>
         <w:jc w:val="left"/>
       </w:pPr>
-      <w:bookmarkStart w:id="31" w:name="_Ref495411756"/>
-      <w:bookmarkStart w:id="32" w:name="_Toc498271417"/>
+      <w:bookmarkStart w:id="32" w:name="_Ref495411756"/>
+      <w:bookmarkStart w:id="33" w:name="_Toc498280589"/>
       <w:r>
         <w:t xml:space="preserve">Figura </w:t>
       </w:r>
@@ -9574,8 +9367,8 @@
           <w:t>11</w:t>
         </w:r>
       </w:fldSimple>
-      <w:bookmarkEnd w:id="30"/>
       <w:bookmarkEnd w:id="31"/>
+      <w:bookmarkEnd w:id="32"/>
       <w:proofErr w:type="gramStart"/>
       <w:r>
         <w:t>: Possível</w:t>
@@ -9584,7 +9377,7 @@
       <w:r>
         <w:t xml:space="preserve"> estado intermédio do tabuleiro apresentado na consola</w:t>
       </w:r>
-      <w:bookmarkEnd w:id="32"/>
+      <w:bookmarkEnd w:id="33"/>
     </w:p>
     <w:p/>
     <w:p>
@@ -9596,8 +9389,8 @@
           <w:iCs/>
         </w:rPr>
       </w:pPr>
-      <w:bookmarkStart w:id="33" w:name="_Toc495662476"/>
-      <w:bookmarkStart w:id="34" w:name="_Toc498266628"/>
+      <w:bookmarkStart w:id="34" w:name="_Toc495662476"/>
+      <w:bookmarkStart w:id="35" w:name="_Toc498280573"/>
       <w:r>
         <w:lastRenderedPageBreak/>
         <w:t xml:space="preserve">Lista representativa de um possível estado </w:t>
@@ -9608,8 +9401,8 @@
       <w:r>
         <w:t xml:space="preserve"> do jogo</w:t>
       </w:r>
-      <w:bookmarkEnd w:id="33"/>
       <w:bookmarkEnd w:id="34"/>
+      <w:bookmarkEnd w:id="35"/>
     </w:p>
     <w:p>
       <w:pPr>
@@ -11791,15 +11584,15 @@
         <w:pStyle w:val="Legenda"/>
         <w:jc w:val="left"/>
       </w:pPr>
-      <w:bookmarkStart w:id="35" w:name="_Ref495321600"/>
+      <w:bookmarkStart w:id="36" w:name="_Ref495321600"/>
     </w:p>
     <w:p>
       <w:pPr>
         <w:pStyle w:val="Legenda"/>
         <w:jc w:val="left"/>
       </w:pPr>
-      <w:bookmarkStart w:id="36" w:name="_Ref495411757"/>
-      <w:bookmarkStart w:id="37" w:name="_Toc498271418"/>
+      <w:bookmarkStart w:id="37" w:name="_Ref495411757"/>
+      <w:bookmarkStart w:id="38" w:name="_Toc498280590"/>
       <w:r>
         <w:t xml:space="preserve">Figura </w:t>
       </w:r>
@@ -11811,8 +11604,8 @@
           <w:t>12</w:t>
         </w:r>
       </w:fldSimple>
-      <w:bookmarkEnd w:id="35"/>
       <w:bookmarkEnd w:id="36"/>
+      <w:bookmarkEnd w:id="37"/>
       <w:proofErr w:type="gramStart"/>
       <w:r>
         <w:t>: Possível</w:t>
@@ -11821,20 +11614,20 @@
       <w:r>
         <w:t xml:space="preserve"> estado final do tabuleiro apresentado na consola</w:t>
       </w:r>
-      <w:bookmarkEnd w:id="37"/>
+      <w:bookmarkEnd w:id="38"/>
     </w:p>
     <w:p/>
     <w:p>
       <w:pPr>
         <w:pStyle w:val="Cabealho2"/>
       </w:pPr>
-      <w:bookmarkStart w:id="38" w:name="_Toc495662477"/>
-      <w:bookmarkStart w:id="39" w:name="_Toc498266629"/>
+      <w:bookmarkStart w:id="39" w:name="_Toc495662477"/>
+      <w:bookmarkStart w:id="40" w:name="_Toc498280574"/>
       <w:r>
         <w:t>Visualização do tabuleiro em modo de texto</w:t>
       </w:r>
-      <w:bookmarkEnd w:id="38"/>
       <w:bookmarkEnd w:id="39"/>
+      <w:bookmarkEnd w:id="40"/>
     </w:p>
     <w:p>
       <w:r>
@@ -13653,7 +13446,7 @@
         <w:pStyle w:val="Legenda"/>
         <w:jc w:val="left"/>
       </w:pPr>
-      <w:bookmarkStart w:id="40" w:name="_Ref495309095"/>
+      <w:bookmarkStart w:id="41" w:name="_Ref495309095"/>
       <w:r>
         <w:t xml:space="preserve">Excerto de Código </w:t>
       </w:r>
@@ -13665,7 +13458,7 @@
           <w:t>1</w:t>
         </w:r>
       </w:fldSimple>
-      <w:bookmarkEnd w:id="40"/>
+      <w:bookmarkEnd w:id="41"/>
       <w:r>
         <w:t>: Código para inicializar o tabuleiro do jogo Corrida de Reis</w:t>
       </w:r>
@@ -16893,7 +16686,7 @@
         <w:pStyle w:val="Legenda"/>
         <w:jc w:val="left"/>
       </w:pPr>
-      <w:bookmarkStart w:id="41" w:name="_Ref495342661"/>
+      <w:bookmarkStart w:id="42" w:name="_Ref495342661"/>
       <w:r>
         <w:t xml:space="preserve">Excerto de Código </w:t>
       </w:r>
@@ -16905,7 +16698,7 @@
           <w:t>2</w:t>
         </w:r>
       </w:fldSimple>
-      <w:bookmarkEnd w:id="41"/>
+      <w:bookmarkEnd w:id="42"/>
       <w:r>
         <w:t>: Código para a impressão do tabuleiro com o estado do jogo</w:t>
       </w:r>
@@ -17204,13 +16997,13 @@
       <w:pPr>
         <w:pStyle w:val="Cabealho2"/>
       </w:pPr>
-      <w:bookmarkStart w:id="42" w:name="_Toc495662478"/>
-      <w:bookmarkStart w:id="43" w:name="_Toc498266630"/>
+      <w:bookmarkStart w:id="43" w:name="_Toc495662478"/>
+      <w:bookmarkStart w:id="44" w:name="_Toc498280575"/>
       <w:r>
         <w:t>Cabeçalhos dos predicados a serem implementados</w:t>
       </w:r>
-      <w:bookmarkEnd w:id="42"/>
       <w:bookmarkEnd w:id="43"/>
+      <w:bookmarkEnd w:id="44"/>
     </w:p>
     <w:p>
       <w:pPr>
@@ -17764,13 +17557,13 @@
       <w:pPr>
         <w:pStyle w:val="Cabealho1"/>
       </w:pPr>
-      <w:bookmarkStart w:id="44" w:name="_Toc498266631"/>
       <w:bookmarkStart w:id="45" w:name="_Toc495239852"/>
       <w:bookmarkStart w:id="46" w:name="_Toc495662479"/>
+      <w:bookmarkStart w:id="47" w:name="_Toc498280576"/>
       <w:r>
         <w:t>Interface com o utilizador</w:t>
       </w:r>
-      <w:bookmarkEnd w:id="44"/>
+      <w:bookmarkEnd w:id="47"/>
     </w:p>
     <w:p>
       <w:r>
@@ -18597,7 +18390,7 @@
             <w:pPr>
               <w:pStyle w:val="Legenda"/>
             </w:pPr>
-            <w:bookmarkStart w:id="47" w:name="_Toc498271419"/>
+            <w:bookmarkStart w:id="48" w:name="_Toc498280591"/>
             <w:r>
               <w:t xml:space="preserve">Figura </w:t>
             </w:r>
@@ -18612,7 +18405,7 @@
             <w:r>
               <w:t xml:space="preserve"> Menu de início</w:t>
             </w:r>
-            <w:bookmarkEnd w:id="47"/>
+            <w:bookmarkEnd w:id="48"/>
           </w:p>
         </w:tc>
         <w:tc>
@@ -18681,7 +18474,7 @@
             <w:pPr>
               <w:pStyle w:val="Legenda"/>
             </w:pPr>
-            <w:bookmarkStart w:id="48" w:name="_Toc498271420"/>
+            <w:bookmarkStart w:id="49" w:name="_Toc498280592"/>
             <w:r>
               <w:t xml:space="preserve">Figura </w:t>
             </w:r>
@@ -18694,7 +18487,13 @@
               </w:r>
             </w:fldSimple>
             <w:r>
-              <w:t xml:space="preserve"> Modo de jogo Humano </w:t>
+              <w:t xml:space="preserve"> </w:t>
+            </w:r>
+            <w:r>
+              <w:t>Tabuleiro inicial de m</w:t>
+            </w:r>
+            <w:r>
+              <w:t xml:space="preserve">odo de jogo Humano </w:t>
             </w:r>
             <w:proofErr w:type="spellStart"/>
             <w:proofErr w:type="gramStart"/>
@@ -18705,11 +18504,11 @@
             <w:r>
               <w:t xml:space="preserve"> Humano</w:t>
             </w:r>
+            <w:bookmarkEnd w:id="49"/>
             <w:proofErr w:type="gramEnd"/>
             <w:r>
-              <w:t xml:space="preserve"> (jogador branco)</w:t>
-            </w:r>
-            <w:bookmarkEnd w:id="48"/>
+              <w:t xml:space="preserve"> </w:t>
+            </w:r>
           </w:p>
         </w:tc>
       </w:tr>
@@ -18784,7 +18583,7 @@
             <w:pPr>
               <w:pStyle w:val="Legenda"/>
             </w:pPr>
-            <w:bookmarkStart w:id="49" w:name="_Toc498271421"/>
+            <w:bookmarkStart w:id="50" w:name="_Toc498280593"/>
             <w:r>
               <w:t xml:space="preserve">Figura </w:t>
             </w:r>
@@ -18797,7 +18596,13 @@
               </w:r>
             </w:fldSimple>
             <w:r>
-              <w:t xml:space="preserve"> Modo de jogo Humano </w:t>
+              <w:t xml:space="preserve"> </w:t>
+            </w:r>
+            <w:r>
+              <w:t>Exemplo de m</w:t>
+            </w:r>
+            <w:r>
+              <w:t xml:space="preserve">odo de jogo Humano </w:t>
             </w:r>
             <w:proofErr w:type="spellStart"/>
             <w:proofErr w:type="gramStart"/>
@@ -18808,11 +18613,8 @@
             <w:r>
               <w:t xml:space="preserve"> Humano</w:t>
             </w:r>
+            <w:bookmarkEnd w:id="50"/>
             <w:proofErr w:type="gramEnd"/>
-            <w:r>
-              <w:t xml:space="preserve"> e uma jogada (jogador preto)</w:t>
-            </w:r>
-            <w:bookmarkEnd w:id="49"/>
           </w:p>
         </w:tc>
         <w:tc>
@@ -18827,12 +18629,65 @@
                 <w:noProof/>
               </w:rPr>
             </w:pPr>
+            <w:r>
+              <w:rPr>
+                <w:noProof/>
+              </w:rPr>
+              <w:drawing>
+                <wp:inline distT="0" distB="0" distL="0" distR="0" wp14:anchorId="7B5CE044" wp14:editId="52B61ECA">
+                  <wp:extent cx="2311483" cy="2700000"/>
+                  <wp:effectExtent l="0" t="0" r="0" b="0"/>
+                  <wp:docPr id="12" name="Imagem 12" descr="/Users/beatrizdehenriquesmartins/git/FEUP---PLOG/Entrega Final/Imagens/tabuleiro_JC_branco.png"/>
+                  <wp:cNvGraphicFramePr>
+                    <a:graphicFrameLocks xmlns:a="http://schemas.openxmlformats.org/drawingml/2006/main" noChangeAspect="1"/>
+                  </wp:cNvGraphicFramePr>
+                  <a:graphic xmlns:a="http://schemas.openxmlformats.org/drawingml/2006/main">
+                    <a:graphicData uri="http://schemas.openxmlformats.org/drawingml/2006/picture">
+                      <pic:pic xmlns:pic="http://schemas.openxmlformats.org/drawingml/2006/picture">
+                        <pic:nvPicPr>
+                          <pic:cNvPr id="0" name="Picture 1" descr="/Users/beatrizdehenriquesmartins/git/FEUP---PLOG/Entrega Final/Imagens/tabuleiro_JC_branco.png"/>
+                          <pic:cNvPicPr>
+                            <a:picLocks noChangeAspect="1" noChangeArrowheads="1"/>
+                          </pic:cNvPicPr>
+                        </pic:nvPicPr>
+                        <pic:blipFill>
+                          <a:blip r:embed="rId26">
+                            <a:extLst>
+                              <a:ext uri="{28A0092B-C50C-407E-A947-70E740481C1C}">
+                                <a14:useLocalDpi xmlns:a14="http://schemas.microsoft.com/office/drawing/2010/main" val="0"/>
+                              </a:ext>
+                            </a:extLst>
+                          </a:blip>
+                          <a:srcRect/>
+                          <a:stretch>
+                            <a:fillRect/>
+                          </a:stretch>
+                        </pic:blipFill>
+                        <pic:spPr bwMode="auto">
+                          <a:xfrm>
+                            <a:off x="0" y="0"/>
+                            <a:ext cx="2311483" cy="2700000"/>
+                          </a:xfrm>
+                          <a:prstGeom prst="rect">
+                            <a:avLst/>
+                          </a:prstGeom>
+                          <a:noFill/>
+                          <a:ln>
+                            <a:noFill/>
+                          </a:ln>
+                        </pic:spPr>
+                      </pic:pic>
+                    </a:graphicData>
+                  </a:graphic>
+                </wp:inline>
+              </w:drawing>
+            </w:r>
           </w:p>
           <w:p>
             <w:pPr>
               <w:pStyle w:val="Legenda"/>
             </w:pPr>
-            <w:bookmarkStart w:id="50" w:name="_Toc498271422"/>
+            <w:bookmarkStart w:id="51" w:name="_Toc498280594"/>
             <w:r>
               <w:t xml:space="preserve">Figura </w:t>
             </w:r>
@@ -18845,7 +18700,16 @@
               </w:r>
             </w:fldSimple>
             <w:r>
-              <w:t xml:space="preserve"> Modo de jogo </w:t>
+              <w:t xml:space="preserve"> Exempl</w:t>
+            </w:r>
+            <w:r>
+              <w:t>o</w:t>
+            </w:r>
+            <w:r>
+              <w:t xml:space="preserve"> de modo</w:t>
+            </w:r>
+            <w:r>
+              <w:t xml:space="preserve"> de jogo </w:t>
             </w:r>
             <w:r>
               <w:t>Computador</w:t>
@@ -18862,22 +18726,11 @@
             <w:r>
               <w:t xml:space="preserve"> Humano</w:t>
             </w:r>
+            <w:bookmarkEnd w:id="51"/>
             <w:proofErr w:type="gramEnd"/>
             <w:r>
-              <w:t xml:space="preserve"> (</w:t>
-            </w:r>
-            <w:proofErr w:type="spellStart"/>
-            <w:r>
-              <w:t>Humano</w:t>
-            </w:r>
-            <w:proofErr w:type="spellEnd"/>
-            <w:r>
-              <w:t xml:space="preserve"> a jogar</w:t>
-            </w:r>
-            <w:r>
-              <w:t>)</w:t>
-            </w:r>
-            <w:bookmarkEnd w:id="50"/>
+              <w:t xml:space="preserve"> </w:t>
+            </w:r>
           </w:p>
         </w:tc>
       </w:tr>
@@ -18893,35 +18746,140 @@
             <w:pPr>
               <w:pStyle w:val="Legenda"/>
             </w:pPr>
-            <w:bookmarkStart w:id="51" w:name="_Toc498271424"/>
+            <w:r>
+              <w:rPr>
+                <w:noProof/>
+              </w:rPr>
+              <w:drawing>
+                <wp:inline distT="0" distB="0" distL="0" distR="0" wp14:anchorId="4305C3D1" wp14:editId="20E17F1C">
+                  <wp:extent cx="0" cy="0"/>
+                  <wp:effectExtent l="0" t="0" r="0" b="0"/>
+                  <wp:docPr id="17" name="Imagem 17" descr="/Users/beatrizdehenriquesmartins/git/FEUP---PLOG/Entrega Final/Imagens/tabuleiro_CC.png"/>
+                  <wp:cNvGraphicFramePr>
+                    <a:graphicFrameLocks xmlns:a="http://schemas.openxmlformats.org/drawingml/2006/main" noChangeAspect="1"/>
+                  </wp:cNvGraphicFramePr>
+                  <a:graphic xmlns:a="http://schemas.openxmlformats.org/drawingml/2006/main">
+                    <a:graphicData uri="http://schemas.openxmlformats.org/drawingml/2006/picture">
+                      <pic:pic xmlns:pic="http://schemas.openxmlformats.org/drawingml/2006/picture">
+                        <pic:nvPicPr>
+                          <pic:cNvPr id="0" name="Picture 2" descr="/Users/beatrizdehenriquesmartins/git/FEUP---PLOG/Entrega Final/Imagens/tabuleiro_CC.png"/>
+                          <pic:cNvPicPr>
+                            <a:picLocks noChangeAspect="1" noChangeArrowheads="1"/>
+                          </pic:cNvPicPr>
+                        </pic:nvPicPr>
+                        <pic:blipFill>
+                          <a:blip r:embed="rId27">
+                            <a:extLst>
+                              <a:ext uri="{28A0092B-C50C-407E-A947-70E740481C1C}">
+                                <a14:useLocalDpi xmlns:a14="http://schemas.microsoft.com/office/drawing/2010/main" val="0"/>
+                              </a:ext>
+                            </a:extLst>
+                          </a:blip>
+                          <a:srcRect/>
+                          <a:stretch>
+                            <a:fillRect/>
+                          </a:stretch>
+                        </pic:blipFill>
+                        <pic:spPr bwMode="auto">
+                          <a:xfrm>
+                            <a:off x="0" y="0"/>
+                            <a:ext cx="0" cy="0"/>
+                          </a:xfrm>
+                          <a:prstGeom prst="rect">
+                            <a:avLst/>
+                          </a:prstGeom>
+                          <a:noFill/>
+                          <a:ln>
+                            <a:noFill/>
+                          </a:ln>
+                        </pic:spPr>
+                      </pic:pic>
+                    </a:graphicData>
+                  </a:graphic>
+                </wp:inline>
+              </w:drawing>
+            </w:r>
+            <w:r>
+              <w:rPr>
+                <w:noProof/>
+              </w:rPr>
+              <w:drawing>
+                <wp:inline distT="0" distB="0" distL="0" distR="0" wp14:anchorId="0A092DB0" wp14:editId="4C682147">
+                  <wp:extent cx="2367091" cy="2700000"/>
+                  <wp:effectExtent l="0" t="0" r="0" b="0"/>
+                  <wp:docPr id="20" name="Imagem 20" descr="/Users/beatrizdehenriquesmartins/git/FEUP---PLOG/Entrega Final/Imagens/tabuleiro_CC.png"/>
+                  <wp:cNvGraphicFramePr>
+                    <a:graphicFrameLocks xmlns:a="http://schemas.openxmlformats.org/drawingml/2006/main" noChangeAspect="1"/>
+                  </wp:cNvGraphicFramePr>
+                  <a:graphic xmlns:a="http://schemas.openxmlformats.org/drawingml/2006/main">
+                    <a:graphicData uri="http://schemas.openxmlformats.org/drawingml/2006/picture">
+                      <pic:pic xmlns:pic="http://schemas.openxmlformats.org/drawingml/2006/picture">
+                        <pic:nvPicPr>
+                          <pic:cNvPr id="0" name="Picture 3" descr="/Users/beatrizdehenriquesmartins/git/FEUP---PLOG/Entrega Final/Imagens/tabuleiro_CC.png"/>
+                          <pic:cNvPicPr>
+                            <a:picLocks noChangeAspect="1" noChangeArrowheads="1"/>
+                          </pic:cNvPicPr>
+                        </pic:nvPicPr>
+                        <pic:blipFill>
+                          <a:blip r:embed="rId28">
+                            <a:extLst>
+                              <a:ext uri="{28A0092B-C50C-407E-A947-70E740481C1C}">
+                                <a14:useLocalDpi xmlns:a14="http://schemas.microsoft.com/office/drawing/2010/main" val="0"/>
+                              </a:ext>
+                            </a:extLst>
+                          </a:blip>
+                          <a:srcRect/>
+                          <a:stretch>
+                            <a:fillRect/>
+                          </a:stretch>
+                        </pic:blipFill>
+                        <pic:spPr bwMode="auto">
+                          <a:xfrm>
+                            <a:off x="0" y="0"/>
+                            <a:ext cx="2367091" cy="2700000"/>
+                          </a:xfrm>
+                          <a:prstGeom prst="rect">
+                            <a:avLst/>
+                          </a:prstGeom>
+                          <a:noFill/>
+                          <a:ln>
+                            <a:noFill/>
+                          </a:ln>
+                        </pic:spPr>
+                      </pic:pic>
+                    </a:graphicData>
+                  </a:graphic>
+                </wp:inline>
+              </w:drawing>
+            </w:r>
           </w:p>
           <w:p>
             <w:pPr>
               <w:pStyle w:val="Legenda"/>
             </w:pPr>
+            <w:bookmarkStart w:id="52" w:name="_Toc498280595"/>
             <w:r>
               <w:t xml:space="preserve">Figura </w:t>
             </w:r>
-            <w:r>
-              <w:fldChar w:fldCharType="begin"/>
-            </w:r>
-            <w:r>
-              <w:instrText xml:space="preserve"> SEQ Figura \* ARABIC </w:instrText>
-            </w:r>
-            <w:r>
-              <w:fldChar w:fldCharType="separate"/>
-            </w:r>
-            <w:r>
-              <w:rPr>
-                <w:noProof/>
-              </w:rPr>
-              <w:t>17</w:t>
-            </w:r>
-            <w:r>
-              <w:fldChar w:fldCharType="end"/>
-            </w:r>
-            <w:r>
-              <w:t xml:space="preserve"> Modo de jogo Computador </w:t>
+            <w:fldSimple w:instr=" SEQ Figura \* ARABIC ">
+              <w:r>
+                <w:rPr>
+                  <w:noProof/>
+                </w:rPr>
+                <w:t>17</w:t>
+              </w:r>
+            </w:fldSimple>
+            <w:r>
+              <w:t xml:space="preserve"> Exemplo de</w:t>
+            </w:r>
+            <w:r>
+              <w:t xml:space="preserve"> </w:t>
+            </w:r>
+            <w:r>
+              <w:t>m</w:t>
+            </w:r>
+            <w:r>
+              <w:t xml:space="preserve">odo de jogo Computador </w:t>
             </w:r>
             <w:proofErr w:type="spellStart"/>
             <w:r>
@@ -18929,32 +18887,11 @@
             </w:r>
             <w:proofErr w:type="spellEnd"/>
             <w:r>
-              <w:t xml:space="preserve"> Computador, 1ªjogada</w:t>
-            </w:r>
-            <w:bookmarkEnd w:id="51"/>
+              <w:t xml:space="preserve"> Computador</w:t>
+            </w:r>
+            <w:bookmarkEnd w:id="52"/>
           </w:p>
         </w:tc>
-        <w:tc>
-          <w:tcPr>
-            <w:tcW w:w="4244" w:type="dxa"/>
-          </w:tcPr>
-          <w:p>
-            <w:pPr>
-              <w:pStyle w:val="Legenda"/>
-              <w:keepNext/>
-            </w:pPr>
-          </w:p>
-          <w:p>
-            <w:pPr>
-              <w:pStyle w:val="Legenda"/>
-            </w:pPr>
-          </w:p>
-        </w:tc>
-      </w:tr>
-      <w:tr>
-        <w:trPr>
-          <w:trHeight w:val="4535"/>
-        </w:trPr>
         <w:tc>
           <w:tcPr>
             <w:tcW w:w="4244" w:type="dxa"/>
@@ -18964,14 +18901,12 @@
             <w:pPr>
               <w:pStyle w:val="Legenda"/>
             </w:pPr>
-            <w:bookmarkStart w:id="52" w:name="_GoBack"/>
             <w:r>
               <w:rPr>
                 <w:noProof/>
               </w:rPr>
-              <w:lastRenderedPageBreak/>
               <w:drawing>
-                <wp:inline distT="0" distB="0" distL="0" distR="0" wp14:anchorId="6E5530C0" wp14:editId="553C301B">
+                <wp:inline distT="0" distB="0" distL="0" distR="0" wp14:anchorId="77FA1ED2" wp14:editId="517D4DA2">
                   <wp:extent cx="2376000" cy="249637"/>
                   <wp:effectExtent l="0" t="0" r="12065" b="4445"/>
                   <wp:docPr id="1" name="Imagem 1" descr="/Users/beatrizdehenriquesmartins/git/FEUP---PLOG/Entrega Final/Imagens/nivel_JC.png"/>
@@ -18988,7 +18923,7 @@
                           </pic:cNvPicPr>
                         </pic:nvPicPr>
                         <pic:blipFill>
-                          <a:blip r:embed="rId26">
+                          <a:blip r:embed="rId29">
                             <a:extLst>
                               <a:ext uri="{28A0092B-C50C-407E-A947-70E740481C1C}">
                                 <a14:useLocalDpi xmlns:a14="http://schemas.microsoft.com/office/drawing/2010/main" val="0"/>
@@ -19019,12 +18954,12 @@
                 </wp:inline>
               </w:drawing>
             </w:r>
-            <w:bookmarkEnd w:id="52"/>
           </w:p>
           <w:p>
             <w:pPr>
               <w:pStyle w:val="Legenda"/>
             </w:pPr>
+            <w:bookmarkStart w:id="53" w:name="_Toc498280596"/>
             <w:r>
               <w:t xml:space="preserve">Figura </w:t>
             </w:r>
@@ -19047,13 +18982,99 @@
               <w:fldChar w:fldCharType="end"/>
             </w:r>
             <w:r>
-              <w:t xml:space="preserve"> Menu de escolha de níveis para o modo de jogo de 2ª e 3ª opção</w:t>
+              <w:t xml:space="preserve"> Exemplo de escolha de nível</w:t>
+            </w:r>
+            <w:bookmarkEnd w:id="53"/>
+          </w:p>
+        </w:tc>
+      </w:tr>
+      <w:tr>
+        <w:trPr>
+          <w:trHeight w:val="4535"/>
+        </w:trPr>
+        <w:tc>
+          <w:tcPr>
+            <w:tcW w:w="4244" w:type="dxa"/>
+          </w:tcPr>
+          <w:p>
+            <w:pPr>
+              <w:pStyle w:val="Legenda"/>
+            </w:pPr>
+            <w:r>
+              <w:rPr>
+                <w:noProof/>
+              </w:rPr>
+              <w:lastRenderedPageBreak/>
+              <w:drawing>
+                <wp:inline distT="0" distB="0" distL="0" distR="0" wp14:anchorId="3B05AC30" wp14:editId="63AB7D4F">
+                  <wp:extent cx="2152827" cy="2664000"/>
+                  <wp:effectExtent l="0" t="0" r="6350" b="3175"/>
+                  <wp:docPr id="10" name="Imagem 10" descr="/Users/beatrizdehenriquesmartins/git/FEUP---PLOG/Entrega Final/Imagens/menu_exit.png"/>
+                  <wp:cNvGraphicFramePr>
+                    <a:graphicFrameLocks xmlns:a="http://schemas.openxmlformats.org/drawingml/2006/main" noChangeAspect="1"/>
+                  </wp:cNvGraphicFramePr>
+                  <a:graphic xmlns:a="http://schemas.openxmlformats.org/drawingml/2006/main">
+                    <a:graphicData uri="http://schemas.openxmlformats.org/drawingml/2006/picture">
+                      <pic:pic xmlns:pic="http://schemas.openxmlformats.org/drawingml/2006/picture">
+                        <pic:nvPicPr>
+                          <pic:cNvPr id="0" name="Picture 3" descr="/Users/beatrizdehenriquesmartins/git/FEUP---PLOG/Entrega Final/Imagens/menu_exit.png"/>
+                          <pic:cNvPicPr>
+                            <a:picLocks noChangeAspect="1" noChangeArrowheads="1"/>
+                          </pic:cNvPicPr>
+                        </pic:nvPicPr>
+                        <pic:blipFill>
+                          <a:blip r:embed="rId30">
+                            <a:extLst>
+                              <a:ext uri="{28A0092B-C50C-407E-A947-70E740481C1C}">
+                                <a14:useLocalDpi xmlns:a14="http://schemas.microsoft.com/office/drawing/2010/main" val="0"/>
+                              </a:ext>
+                            </a:extLst>
+                          </a:blip>
+                          <a:srcRect/>
+                          <a:stretch>
+                            <a:fillRect/>
+                          </a:stretch>
+                        </pic:blipFill>
+                        <pic:spPr bwMode="auto">
+                          <a:xfrm>
+                            <a:off x="0" y="0"/>
+                            <a:ext cx="2152827" cy="2664000"/>
+                          </a:xfrm>
+                          <a:prstGeom prst="rect">
+                            <a:avLst/>
+                          </a:prstGeom>
+                          <a:noFill/>
+                          <a:ln>
+                            <a:noFill/>
+                          </a:ln>
+                        </pic:spPr>
+                      </pic:pic>
+                    </a:graphicData>
+                  </a:graphic>
+                </wp:inline>
+              </w:drawing>
             </w:r>
           </w:p>
           <w:p>
             <w:pPr>
-              <w:jc w:val="center"/>
+              <w:pStyle w:val="Legenda"/>
             </w:pPr>
+            <w:bookmarkStart w:id="54" w:name="_Toc498280597"/>
+            <w:r>
+              <w:t xml:space="preserve">Figura </w:t>
+            </w:r>
+            <w:fldSimple w:instr=" SEQ Figura \* ARABIC ">
+              <w:r>
+                <w:rPr>
+                  <w:noProof/>
+                </w:rPr>
+                <w:t>19</w:t>
+              </w:r>
+            </w:fldSimple>
+            <w:r>
+              <w:t xml:space="preserve"> Menu de fim de aplicação</w:t>
+            </w:r>
+            <w:bookmarkEnd w:id="54"/>
           </w:p>
         </w:tc>
         <w:tc>
@@ -19087,7 +19108,7 @@
                           </pic:cNvPicPr>
                         </pic:nvPicPr>
                         <pic:blipFill>
-                          <a:blip r:embed="rId27">
+                          <a:blip r:embed="rId31">
                             <a:extLst>
                               <a:ext uri="{28A0092B-C50C-407E-A947-70E740481C1C}">
                                 <a14:useLocalDpi xmlns:a14="http://schemas.microsoft.com/office/drawing/2010/main" val="0"/>
@@ -19123,115 +19144,7 @@
             <w:pPr>
               <w:pStyle w:val="Legenda"/>
             </w:pPr>
-            <w:r>
-              <w:t xml:space="preserve">Figura </w:t>
-            </w:r>
-            <w:r>
-              <w:fldChar w:fldCharType="begin"/>
-            </w:r>
-            <w:r>
-              <w:instrText xml:space="preserve"> SEQ Figura \* ARABIC </w:instrText>
-            </w:r>
-            <w:r>
-              <w:fldChar w:fldCharType="separate"/>
-            </w:r>
-            <w:r>
-              <w:rPr>
-                <w:noProof/>
-              </w:rPr>
-              <w:t>19</w:t>
-            </w:r>
-            <w:r>
-              <w:fldChar w:fldCharType="end"/>
-            </w:r>
-            <w:r>
-              <w:t xml:space="preserve"> </w:t>
-            </w:r>
-            <w:r>
-              <w:t>Menu de apoio ao jogo</w:t>
-            </w:r>
-          </w:p>
-          <w:p>
-            <w:pPr>
-              <w:pStyle w:val="Legenda"/>
-            </w:pPr>
-          </w:p>
-        </w:tc>
-      </w:tr>
-      <w:tr>
-        <w:trPr>
-          <w:gridAfter w:val="1"/>
-          <w:wAfter w:w="4244" w:type="dxa"/>
-          <w:trHeight w:val="4535"/>
-        </w:trPr>
-        <w:tc>
-          <w:tcPr>
-            <w:tcW w:w="4244" w:type="dxa"/>
-          </w:tcPr>
-          <w:p>
-            <w:pPr>
-              <w:pStyle w:val="Legenda"/>
-            </w:pPr>
-            <w:r>
-              <w:rPr>
-                <w:noProof/>
-              </w:rPr>
-              <w:drawing>
-                <wp:inline distT="0" distB="0" distL="0" distR="0" wp14:anchorId="3613770B" wp14:editId="633DE14C">
-                  <wp:extent cx="2152827" cy="2664000"/>
-                  <wp:effectExtent l="0" t="0" r="6350" b="3175"/>
-                  <wp:docPr id="10" name="Imagem 10" descr="/Users/beatrizdehenriquesmartins/git/FEUP---PLOG/Entrega Final/Imagens/menu_exit.png"/>
-                  <wp:cNvGraphicFramePr>
-                    <a:graphicFrameLocks xmlns:a="http://schemas.openxmlformats.org/drawingml/2006/main" noChangeAspect="1"/>
-                  </wp:cNvGraphicFramePr>
-                  <a:graphic xmlns:a="http://schemas.openxmlformats.org/drawingml/2006/main">
-                    <a:graphicData uri="http://schemas.openxmlformats.org/drawingml/2006/picture">
-                      <pic:pic xmlns:pic="http://schemas.openxmlformats.org/drawingml/2006/picture">
-                        <pic:nvPicPr>
-                          <pic:cNvPr id="0" name="Picture 3" descr="/Users/beatrizdehenriquesmartins/git/FEUP---PLOG/Entrega Final/Imagens/menu_exit.png"/>
-                          <pic:cNvPicPr>
-                            <a:picLocks noChangeAspect="1" noChangeArrowheads="1"/>
-                          </pic:cNvPicPr>
-                        </pic:nvPicPr>
-                        <pic:blipFill>
-                          <a:blip r:embed="rId28">
-                            <a:extLst>
-                              <a:ext uri="{28A0092B-C50C-407E-A947-70E740481C1C}">
-                                <a14:useLocalDpi xmlns:a14="http://schemas.microsoft.com/office/drawing/2010/main" val="0"/>
-                              </a:ext>
-                            </a:extLst>
-                          </a:blip>
-                          <a:srcRect/>
-                          <a:stretch>
-                            <a:fillRect/>
-                          </a:stretch>
-                        </pic:blipFill>
-                        <pic:spPr bwMode="auto">
-                          <a:xfrm>
-                            <a:off x="0" y="0"/>
-                            <a:ext cx="2152827" cy="2664000"/>
-                          </a:xfrm>
-                          <a:prstGeom prst="rect">
-                            <a:avLst/>
-                          </a:prstGeom>
-                          <a:noFill/>
-                          <a:ln>
-                            <a:noFill/>
-                          </a:ln>
-                        </pic:spPr>
-                      </pic:pic>
-                    </a:graphicData>
-                  </a:graphic>
-                </wp:inline>
-              </w:drawing>
-            </w:r>
-          </w:p>
-          <w:p>
-            <w:pPr>
-              <w:pStyle w:val="Legenda"/>
-              <w:keepNext/>
-            </w:pPr>
-            <w:bookmarkStart w:id="53" w:name="_Toc498271428"/>
+            <w:bookmarkStart w:id="55" w:name="_Toc498280598"/>
             <w:r>
               <w:t xml:space="preserve">Figura </w:t>
             </w:r>
@@ -19244,9 +19157,15 @@
               </w:r>
             </w:fldSimple>
             <w:r>
-              <w:t xml:space="preserve"> Menu de fim de aplicação</w:t>
-            </w:r>
-            <w:bookmarkEnd w:id="53"/>
+              <w:t xml:space="preserve"> Menu de apoio ao jogo</w:t>
+            </w:r>
+            <w:bookmarkEnd w:id="55"/>
+          </w:p>
+          <w:p>
+            <w:pPr>
+              <w:pStyle w:val="Legenda"/>
+              <w:keepNext/>
+            </w:pPr>
           </w:p>
         </w:tc>
       </w:tr>
@@ -19254,24 +19173,150 @@
     <w:p>
       <w:pPr>
         <w:pStyle w:val="Cabealho1"/>
-      </w:pPr>
-      <w:bookmarkStart w:id="54" w:name="_Toc498266632"/>
-      <w:r>
-        <w:t>Conclusão</w:t>
-      </w:r>
-      <w:bookmarkEnd w:id="54"/>
+        <w:numPr>
+          <w:ilvl w:val="0"/>
+          <w:numId w:val="0"/>
+        </w:numPr>
+      </w:pPr>
     </w:p>
     <w:p>
       <w:pPr>
         <w:pStyle w:val="Cabealho1"/>
       </w:pPr>
-      <w:bookmarkStart w:id="55" w:name="_Toc498266633"/>
+      <w:bookmarkStart w:id="56" w:name="_Toc498280577"/>
+      <w:r>
+        <w:t>Conclusão</w:t>
+      </w:r>
+      <w:bookmarkEnd w:id="56"/>
+    </w:p>
+    <w:p>
+      <w:r>
+        <w:t xml:space="preserve">A realização deste trabalho foi bastante útil para </w:t>
+      </w:r>
+      <w:r>
+        <w:t>o aprofundamento</w:t>
+      </w:r>
+      <w:r>
+        <w:t xml:space="preserve"> da linguagem de programação em lógica, </w:t>
+      </w:r>
+      <w:r>
+        <w:rPr>
+          <w:i/>
+        </w:rPr>
+        <w:t>PROLOG</w:t>
+      </w:r>
+      <w:r>
+        <w:rPr>
+          <w:i/>
+        </w:rPr>
+        <w:t>.</w:t>
+      </w:r>
+    </w:p>
+    <w:p/>
+    <w:p>
+      <w:r>
+        <w:t>Em ger</w:t>
+      </w:r>
+      <w:r>
+        <w:t xml:space="preserve">al, o grupo está bastante satisfeito com o resultado final. Todos os objetivos propostos no trabalho foram cumpridos, desde um modo de jogo humano </w:t>
+      </w:r>
+      <w:proofErr w:type="spellStart"/>
+      <w:r>
+        <w:rPr>
+          <w:i/>
+        </w:rPr>
+        <w:t>vs</w:t>
+      </w:r>
+      <w:proofErr w:type="spellEnd"/>
+      <w:r>
+        <w:t xml:space="preserve"> humano, humano </w:t>
+      </w:r>
+      <w:proofErr w:type="spellStart"/>
+      <w:r>
+        <w:rPr>
+          <w:i/>
+        </w:rPr>
+        <w:t>vs</w:t>
+      </w:r>
+      <w:proofErr w:type="spellEnd"/>
+      <w:r>
+        <w:t xml:space="preserve"> computador e computador </w:t>
+      </w:r>
+      <w:proofErr w:type="spellStart"/>
+      <w:r>
+        <w:rPr>
+          <w:i/>
+        </w:rPr>
+        <w:t>vs</w:t>
+      </w:r>
+      <w:proofErr w:type="spellEnd"/>
+      <w:r>
+        <w:t xml:space="preserve"> computador, vários níveis de dificuldade e uma interface gráfica bastante intu</w:t>
+      </w:r>
+      <w:r>
+        <w:t>it</w:t>
+      </w:r>
+      <w:r>
+        <w:t>iva. Um dos objetivos prioritários era a implementação de predicados simples e objetivos</w:t>
+      </w:r>
+      <w:r>
+        <w:t xml:space="preserve"> para a melhor compreensão do código</w:t>
+      </w:r>
+      <w:r>
+        <w:t>, o que a nosso ver foi cumprido com bastante êxito.</w:t>
+      </w:r>
+    </w:p>
+    <w:p/>
+    <w:p>
+      <w:r>
+        <w:t xml:space="preserve">Ao longo do trabalho deparamo-nos com alguns problemas, como por exemplo, criar </w:t>
+      </w:r>
+      <w:r>
+        <w:t>níveis de jogo com alguma interatividade com o utilizador e não apenas dois níveis estáticos</w:t>
+      </w:r>
+      <w:r>
+        <w:t>. Como o grupo não conhecia de todo o jogo, “Corrida de Reis”,</w:t>
+      </w:r>
+      <w:r>
+        <w:t xml:space="preserve"> </w:t>
+      </w:r>
+      <w:r>
+        <w:t>pou</w:t>
+      </w:r>
+      <w:r>
+        <w:t>ca familiarizados com o Xadrez</w:t>
+      </w:r>
+      <w:r>
+        <w:t xml:space="preserve"> </w:t>
+      </w:r>
+      <w:r>
+        <w:t xml:space="preserve">e </w:t>
+      </w:r>
+      <w:r>
+        <w:t>também devido à falta de tempo não foi possível o melhoramento destes.</w:t>
+      </w:r>
+    </w:p>
+    <w:p>
+      <w:pPr>
+        <w:spacing w:line="240" w:lineRule="auto"/>
+        <w:jc w:val="left"/>
+      </w:pPr>
+      <w:r>
+        <w:br w:type="page"/>
+      </w:r>
+    </w:p>
+    <w:p/>
+    <w:p>
+      <w:pPr>
+        <w:pStyle w:val="Cabealho1"/>
+      </w:pPr>
+      <w:bookmarkStart w:id="57" w:name="_Toc498280578"/>
       <w:r>
         <w:t>Bibliografia</w:t>
       </w:r>
       <w:bookmarkEnd w:id="45"/>
       <w:bookmarkEnd w:id="46"/>
-      <w:bookmarkEnd w:id="55"/>
+      <w:bookmarkEnd w:id="57"/>
     </w:p>
     <w:p>
       <w:pPr>
@@ -19302,7 +19347,7 @@
         </w:rPr>
         <w:t xml:space="preserve">Lichess. (2017). Racing Kings. Retrieved from </w:t>
       </w:r>
-      <w:hyperlink r:id="rId29" w:history="1">
+      <w:hyperlink r:id="rId32" w:history="1">
         <w:r>
           <w:rPr>
             <w:rStyle w:val="Hiperligao"/>
@@ -19330,7 +19375,7 @@
         </w:rPr>
         <w:t xml:space="preserve">Rachunek, F. (2017). BrainKing - Regras do jogo (Corrida de Reis). Retrieved from </w:t>
       </w:r>
-      <w:hyperlink r:id="rId30" w:history="1">
+      <w:hyperlink r:id="rId33" w:history="1">
         <w:r>
           <w:rPr>
             <w:rStyle w:val="Hiperligao"/>
@@ -19353,7 +19398,6 @@
         <w:jc w:val="left"/>
       </w:pPr>
       <w:r>
-        <w:lastRenderedPageBreak/>
         <w:br w:type="page"/>
       </w:r>
     </w:p>
@@ -20903,7 +20947,7 @@
         <w:noProof/>
         <w:color w:val="808080" w:themeColor="background1" w:themeShade="80"/>
       </w:rPr>
-      <w:t>14</w:t>
+      <w:t>13</w:t>
     </w:r>
     <w:r>
       <w:rPr>
@@ -26904,7 +26948,7 @@
 </file>
 
 <file path=customXml/itemProps1.xml><?xml version="1.0" encoding="utf-8"?>
-<ds:datastoreItem xmlns:ds="http://schemas.openxmlformats.org/officeDocument/2006/customXml" ds:itemID="{0C48BA34-76C3-F44B-A0B3-41DCA250C1F7}">
+<ds:datastoreItem xmlns:ds="http://schemas.openxmlformats.org/officeDocument/2006/customXml" ds:itemID="{1E4FD3AA-1142-D24A-8652-D37EC9B76834}">
   <ds:schemaRefs>
     <ds:schemaRef ds:uri="http://schemas.openxmlformats.org/officeDocument/2006/bibliography"/>
   </ds:schemaRefs>

</xml_diff>